<commit_message>
♻️ Déplacement de log de recherche (en vue d'utilisation)
</commit_message>
<xml_diff>
--- a/Fiche+d’investigation+fonctionnalité.docx
+++ b/Fiche+d’investigation+fonctionnalité.docx
@@ -30,9 +30,7 @@
         <w:tblW w:w="10779" w:type="dxa"/>
         <w:tblInd w:w="11" w:type="dxa"/>
         <w:tblCellMar>
-          <w:top w:w="0" w:type="dxa"/>
           <w:left w:w="94" w:type="dxa"/>
-          <w:bottom w:w="0" w:type="dxa"/>
           <w:right w:w="66" w:type="dxa"/>
         </w:tblCellMar>
         <w:tblLook w:val="04A0" w:firstRow="1" w:lastRow="0" w:firstColumn="1" w:lastColumn="0" w:noHBand="0" w:noVBand="1"/>
@@ -195,9 +193,7 @@
         <w:tblW w:w="10779" w:type="dxa"/>
         <w:tblInd w:w="11" w:type="dxa"/>
         <w:tblCellMar>
-          <w:top w:w="0" w:type="dxa"/>
           <w:left w:w="94" w:type="dxa"/>
-          <w:bottom w:w="0" w:type="dxa"/>
           <w:right w:w="115" w:type="dxa"/>
         </w:tblCellMar>
         <w:tblLook w:val="04A0" w:firstRow="1" w:lastRow="0" w:firstColumn="1" w:lastColumn="0" w:noHBand="0" w:noVBand="1"/>
@@ -384,14 +380,65 @@
                 <w:rFonts w:ascii="Arial" w:eastAsia="Arial" w:hAnsi="Arial" w:cs="Arial"/>
                 <w:sz w:val="20"/>
               </w:rPr>
-              <w:t xml:space="preserve"> entre la saisie et</w:t>
-            </w:r>
-            <w:r>
-              <w:rPr>
-                <w:rFonts w:ascii="Arial" w:eastAsia="Arial" w:hAnsi="Arial" w:cs="Arial"/>
-                <w:sz w:val="20"/>
-              </w:rPr>
-              <w:t xml:space="preserve"> le nom de recette ou la description ou les ingrédients.</w:t>
+              <w:t xml:space="preserve"> entre la saisie</w:t>
+            </w:r>
+            <w:r>
+              <w:rPr>
+                <w:rFonts w:ascii="Arial" w:eastAsia="Arial" w:hAnsi="Arial" w:cs="Arial"/>
+                <w:sz w:val="20"/>
+              </w:rPr>
+              <w:t xml:space="preserve"> </w:t>
+            </w:r>
+            <w:proofErr w:type="gramStart"/>
+            <w:r>
+              <w:rPr>
+                <w:rFonts w:ascii="Arial" w:eastAsia="Arial" w:hAnsi="Arial" w:cs="Arial"/>
+                <w:sz w:val="20"/>
+              </w:rPr>
+              <w:t xml:space="preserve">du </w:t>
+            </w:r>
+            <w:r>
+              <w:rPr>
+                <w:rFonts w:ascii="Arial" w:eastAsia="Arial" w:hAnsi="Arial" w:cs="Arial"/>
+                <w:sz w:val="20"/>
+              </w:rPr>
+              <w:t xml:space="preserve"> nom</w:t>
+            </w:r>
+            <w:proofErr w:type="gramEnd"/>
+            <w:r>
+              <w:rPr>
+                <w:rFonts w:ascii="Arial" w:eastAsia="Arial" w:hAnsi="Arial" w:cs="Arial"/>
+                <w:sz w:val="20"/>
+              </w:rPr>
+              <w:t xml:space="preserve"> de recette</w:t>
+            </w:r>
+            <w:r>
+              <w:rPr>
+                <w:rFonts w:ascii="Arial" w:eastAsia="Arial" w:hAnsi="Arial" w:cs="Arial"/>
+                <w:sz w:val="20"/>
+              </w:rPr>
+              <w:t xml:space="preserve"> puis</w:t>
+            </w:r>
+            <w:r>
+              <w:rPr>
+                <w:rFonts w:ascii="Arial" w:eastAsia="Arial" w:hAnsi="Arial" w:cs="Arial"/>
+                <w:sz w:val="20"/>
+              </w:rPr>
+              <w:t xml:space="preserve"> la description</w:t>
+            </w:r>
+            <w:r>
+              <w:rPr>
+                <w:rFonts w:ascii="Arial" w:eastAsia="Arial" w:hAnsi="Arial" w:cs="Arial"/>
+                <w:sz w:val="20"/>
+              </w:rPr>
+              <w:t xml:space="preserve"> puis</w:t>
+            </w:r>
+            <w:r>
+              <w:rPr>
+                <w:rFonts w:ascii="Arial" w:eastAsia="Arial" w:hAnsi="Arial" w:cs="Arial"/>
+                <w:sz w:val="20"/>
+              </w:rPr>
+              <w:t xml:space="preserve"> les ingrédients.</w:t>
             </w:r>
           </w:p>
           <w:p>
@@ -671,31 +718,7 @@
                 <w:b/>
                 <w:sz w:val="20"/>
               </w:rPr>
-              <w:t>a barre de recherche principale :</w:t>
-            </w:r>
-            <w:r>
-              <w:rPr>
-                <w:rFonts w:ascii="Arial" w:eastAsia="Arial" w:hAnsi="Arial" w:cs="Arial"/>
-                <w:b/>
-                <w:sz w:val="20"/>
-              </w:rPr>
-              <w:t xml:space="preserve">  </w:t>
-            </w:r>
-            <w:r>
-              <w:rPr>
-                <w:rFonts w:ascii="Arial" w:eastAsia="Arial" w:hAnsi="Arial" w:cs="Arial"/>
-                <w:b/>
-                <w:sz w:val="20"/>
-              </w:rPr>
-              <w:t>3</w:t>
-            </w:r>
-            <w:r>
-              <w:rPr>
-                <w:rFonts w:ascii="Arial" w:eastAsia="Arial" w:hAnsi="Arial" w:cs="Arial"/>
-                <w:b/>
-                <w:sz w:val="20"/>
-              </w:rPr>
-              <w:t xml:space="preserve">  </w:t>
+              <w:t xml:space="preserve">a barre de recherche principale :  3  </w:t>
             </w:r>
           </w:p>
         </w:tc>
@@ -722,7 +745,6 @@
         <w:tblCellMar>
           <w:top w:w="147" w:type="dxa"/>
           <w:left w:w="94" w:type="dxa"/>
-          <w:bottom w:w="0" w:type="dxa"/>
           <w:right w:w="57" w:type="dxa"/>
         </w:tblCellMar>
         <w:tblLook w:val="04A0" w:firstRow="1" w:lastRow="0" w:firstColumn="1" w:lastColumn="0" w:noHBand="0" w:noVBand="1"/>
@@ -884,14 +906,35 @@
                 <w:rFonts w:ascii="Arial" w:eastAsia="Arial" w:hAnsi="Arial" w:cs="Arial"/>
                 <w:sz w:val="20"/>
               </w:rPr>
-              <w:t xml:space="preserve">on utilise une méthode qui va filtrer les recettes et </w:t>
-            </w:r>
-            <w:r>
-              <w:rPr>
-                <w:rFonts w:ascii="Arial" w:eastAsia="Arial" w:hAnsi="Arial" w:cs="Arial"/>
-                <w:sz w:val="20"/>
-              </w:rPr>
-              <w:t>vérifie s’il existe une correspondance entre la saisie et le nom de recette ou la description ou les ingrédients.</w:t>
+              <w:t xml:space="preserve">on utilise une </w:t>
+            </w:r>
+            <w:r>
+              <w:rPr>
+                <w:rFonts w:ascii="Arial" w:eastAsia="Arial" w:hAnsi="Arial" w:cs="Arial"/>
+                <w:sz w:val="20"/>
+              </w:rPr>
+              <w:t xml:space="preserve">des </w:t>
+            </w:r>
+            <w:r>
+              <w:rPr>
+                <w:rFonts w:ascii="Arial" w:eastAsia="Arial" w:hAnsi="Arial" w:cs="Arial"/>
+                <w:sz w:val="20"/>
+              </w:rPr>
+              <w:t>méthode</w:t>
+            </w:r>
+            <w:r>
+              <w:rPr>
+                <w:rFonts w:ascii="Arial" w:eastAsia="Arial" w:hAnsi="Arial" w:cs="Arial"/>
+                <w:sz w:val="20"/>
+              </w:rPr>
+              <w:t>s</w:t>
+            </w:r>
+            <w:r>
+              <w:rPr>
+                <w:rFonts w:ascii="Arial" w:eastAsia="Arial" w:hAnsi="Arial" w:cs="Arial"/>
+                <w:sz w:val="20"/>
+              </w:rPr>
+              <w:t xml:space="preserve"> qui va filtrer les recettes et vérifie s’il existe une correspondance entre la saisie et le nom de recette ou la description ou les ingrédients.</w:t>
             </w:r>
           </w:p>
           <w:p>
@@ -1206,7 +1249,7 @@
           <w:rFonts w:ascii="Arial" w:eastAsia="Arial" w:hAnsi="Arial" w:cs="Arial"/>
           <w:sz w:val="20"/>
         </w:rPr>
-        <w:t xml:space="preserve">Nous avons donc retenu l'approche “Email First” avec usage de Google Identity Toolkit. La raison est que le flow de login et d’inscription sont plus naturels, n’obligeant l’utilisateur qu’à entrer son e-mail. Le reste des choix ne dépendent que de lui. Il pourra choisir entre une authentification rapide par provider tier, ou une plus complète via notre formulaire.  </w:t>
+        <w:t>A écrire</w:t>
       </w:r>
     </w:p>
     <w:p>
@@ -1278,45 +1321,6 @@
       </w:pPr>
       <w:r>
         <w:rPr>
-          <w:noProof/>
-        </w:rPr>
-        <w:lastRenderedPageBreak/>
-        <w:drawing>
-          <wp:inline distT="0" distB="0" distL="0" distR="0">
-            <wp:extent cx="5443342" cy="8350907"/>
-            <wp:effectExtent l="0" t="0" r="0" b="0"/>
-            <wp:docPr id="207" name="Picture 207"/>
-            <wp:cNvGraphicFramePr/>
-            <a:graphic xmlns:a="http://schemas.openxmlformats.org/drawingml/2006/main">
-              <a:graphicData uri="http://schemas.openxmlformats.org/drawingml/2006/picture">
-                <pic:pic xmlns:pic="http://schemas.openxmlformats.org/drawingml/2006/picture">
-                  <pic:nvPicPr>
-                    <pic:cNvPr id="207" name="Picture 207"/>
-                    <pic:cNvPicPr/>
-                  </pic:nvPicPr>
-                  <pic:blipFill>
-                    <a:blip r:embed="rId6"/>
-                    <a:stretch>
-                      <a:fillRect/>
-                    </a:stretch>
-                  </pic:blipFill>
-                  <pic:spPr>
-                    <a:xfrm>
-                      <a:off x="0" y="0"/>
-                      <a:ext cx="5443342" cy="8350907"/>
-                    </a:xfrm>
-                    <a:prstGeom prst="rect">
-                      <a:avLst/>
-                    </a:prstGeom>
-                  </pic:spPr>
-                </pic:pic>
-              </a:graphicData>
-            </a:graphic>
-          </wp:inline>
-        </w:drawing>
-      </w:r>
-      <w:r>
-        <w:rPr>
           <w:rFonts w:ascii="Arial" w:eastAsia="Arial" w:hAnsi="Arial" w:cs="Arial"/>
           <w:b/>
           <w:sz w:val="36"/>
@@ -1326,96 +1330,10 @@
     </w:p>
     <w:p>
       <w:pPr>
-        <w:tabs>
-          <w:tab w:val="center" w:pos="5385"/>
-          <w:tab w:val="center" w:pos="9493"/>
-        </w:tabs>
-        <w:spacing w:after="0"/>
-      </w:pPr>
-      <w:r>
-        <w:tab/>
-      </w:r>
-      <w:r>
-        <w:rPr>
-          <w:rFonts w:ascii="Arial" w:eastAsia="Arial" w:hAnsi="Arial" w:cs="Arial"/>
-          <w:b/>
-          <w:sz w:val="20"/>
-        </w:rPr>
-        <w:t xml:space="preserve">Figure 1 - Diagramme d’activité </w:t>
-      </w:r>
-      <w:proofErr w:type="spellStart"/>
-      <w:r>
-        <w:rPr>
-          <w:rFonts w:ascii="Arial" w:eastAsia="Arial" w:hAnsi="Arial" w:cs="Arial"/>
-          <w:b/>
-          <w:sz w:val="20"/>
-        </w:rPr>
-        <w:t>Classic</w:t>
-      </w:r>
-      <w:proofErr w:type="spellEnd"/>
-      <w:r>
-        <w:rPr>
-          <w:rFonts w:ascii="Arial" w:eastAsia="Arial" w:hAnsi="Arial" w:cs="Arial"/>
-          <w:b/>
-          <w:sz w:val="20"/>
-        </w:rPr>
-        <w:t xml:space="preserve"> login Workflow </w:t>
-      </w:r>
-      <w:r>
-        <w:rPr>
-          <w:rFonts w:ascii="Arial" w:eastAsia="Arial" w:hAnsi="Arial" w:cs="Arial"/>
-          <w:b/>
-          <w:sz w:val="20"/>
-        </w:rPr>
-        <w:tab/>
-        <w:t xml:space="preserve"> </w:t>
-      </w:r>
-    </w:p>
-    <w:p>
-      <w:pPr>
         <w:spacing w:after="92"/>
         <w:ind w:right="501"/>
         <w:jc w:val="right"/>
       </w:pPr>
-      <w:r>
-        <w:rPr>
-          <w:noProof/>
-        </w:rPr>
-        <w:lastRenderedPageBreak/>
-        <w:drawing>
-          <wp:inline distT="0" distB="0" distL="0" distR="0">
-            <wp:extent cx="5948591" cy="7921922"/>
-            <wp:effectExtent l="0" t="0" r="0" b="0"/>
-            <wp:docPr id="226" name="Picture 226"/>
-            <wp:cNvGraphicFramePr/>
-            <a:graphic xmlns:a="http://schemas.openxmlformats.org/drawingml/2006/main">
-              <a:graphicData uri="http://schemas.openxmlformats.org/drawingml/2006/picture">
-                <pic:pic xmlns:pic="http://schemas.openxmlformats.org/drawingml/2006/picture">
-                  <pic:nvPicPr>
-                    <pic:cNvPr id="226" name="Picture 226"/>
-                    <pic:cNvPicPr/>
-                  </pic:nvPicPr>
-                  <pic:blipFill>
-                    <a:blip r:embed="rId7"/>
-                    <a:stretch>
-                      <a:fillRect/>
-                    </a:stretch>
-                  </pic:blipFill>
-                  <pic:spPr>
-                    <a:xfrm>
-                      <a:off x="0" y="0"/>
-                      <a:ext cx="5948591" cy="7921922"/>
-                    </a:xfrm>
-                    <a:prstGeom prst="rect">
-                      <a:avLst/>
-                    </a:prstGeom>
-                  </pic:spPr>
-                </pic:pic>
-              </a:graphicData>
-            </a:graphic>
-          </wp:inline>
-        </w:drawing>
-      </w:r>
       <w:r>
         <w:rPr>
           <w:rFonts w:ascii="Arial" w:eastAsia="Arial" w:hAnsi="Arial" w:cs="Arial"/>
@@ -1430,30 +1348,14 @@
         <w:spacing w:after="0"/>
         <w:ind w:left="2132"/>
       </w:pPr>
-      <w:r>
-        <w:rPr>
-          <w:rFonts w:ascii="Arial" w:eastAsia="Arial" w:hAnsi="Arial" w:cs="Arial"/>
-          <w:b/>
-          <w:sz w:val="20"/>
-        </w:rPr>
-        <w:t>Figure 2 : Approche “Email First’ et usage de Google Identity Toolkit</w:t>
-      </w:r>
-      <w:r>
-        <w:rPr>
-          <w:rFonts w:ascii="Arial" w:eastAsia="Arial" w:hAnsi="Arial" w:cs="Arial"/>
-          <w:b/>
-          <w:sz w:val="36"/>
-        </w:rPr>
-        <w:t xml:space="preserve"> </w:t>
-      </w:r>
     </w:p>
     <w:sectPr>
-      <w:headerReference w:type="even" r:id="rId8"/>
-      <w:headerReference w:type="default" r:id="rId9"/>
-      <w:footerReference w:type="even" r:id="rId10"/>
-      <w:footerReference w:type="default" r:id="rId11"/>
-      <w:headerReference w:type="first" r:id="rId12"/>
-      <w:footerReference w:type="first" r:id="rId13"/>
+      <w:headerReference w:type="even" r:id="rId6"/>
+      <w:headerReference w:type="default" r:id="rId7"/>
+      <w:footerReference w:type="even" r:id="rId8"/>
+      <w:footerReference w:type="default" r:id="rId9"/>
+      <w:headerReference w:type="first" r:id="rId10"/>
+      <w:footerReference w:type="first" r:id="rId11"/>
       <w:pgSz w:w="11920" w:h="16860"/>
       <w:pgMar w:top="1171" w:right="693" w:bottom="1280" w:left="567" w:header="210" w:footer="765" w:gutter="0"/>
       <w:cols w:space="720"/>
@@ -1644,7 +1546,7 @@
         <w:noProof/>
       </w:rPr>
       <w:drawing>
-        <wp:anchor distT="0" distB="0" distL="114300" distR="114300" simplePos="0" relativeHeight="251658240" behindDoc="0" locked="0" layoutInCell="1" allowOverlap="0">
+        <wp:anchor distT="0" distB="0" distL="114300" distR="114300" simplePos="0" relativeHeight="251658240" behindDoc="0" locked="0" layoutInCell="1" allowOverlap="0" wp14:anchorId="4DD284A7" wp14:editId="2037D6AF">
           <wp:simplePos x="0" y="0"/>
           <wp:positionH relativeFrom="page">
             <wp:posOffset>362254</wp:posOffset>
@@ -1711,7 +1613,7 @@
         <w:noProof/>
       </w:rPr>
       <w:drawing>
-        <wp:anchor distT="0" distB="0" distL="114300" distR="114300" simplePos="0" relativeHeight="251659264" behindDoc="0" locked="0" layoutInCell="1" allowOverlap="0">
+        <wp:anchor distT="0" distB="0" distL="114300" distR="114300" simplePos="0" relativeHeight="251659264" behindDoc="0" locked="0" layoutInCell="1" allowOverlap="0" wp14:anchorId="1933AD27" wp14:editId="6E865FC5">
           <wp:simplePos x="0" y="0"/>
           <wp:positionH relativeFrom="page">
             <wp:posOffset>362254</wp:posOffset>
@@ -1778,7 +1680,7 @@
         <w:noProof/>
       </w:rPr>
       <w:drawing>
-        <wp:anchor distT="0" distB="0" distL="114300" distR="114300" simplePos="0" relativeHeight="251660288" behindDoc="0" locked="0" layoutInCell="1" allowOverlap="0">
+        <wp:anchor distT="0" distB="0" distL="114300" distR="114300" simplePos="0" relativeHeight="251660288" behindDoc="0" locked="0" layoutInCell="1" allowOverlap="0" wp14:anchorId="34150805" wp14:editId="25E1809C">
           <wp:simplePos x="0" y="0"/>
           <wp:positionH relativeFrom="page">
             <wp:posOffset>362254</wp:posOffset>

</xml_diff>